<commit_message>
ReadMe dox modified and added
</commit_message>
<xml_diff>
--- a/ReadMe.docx
+++ b/ReadMe.docx
@@ -3169,6 +3169,258 @@
       <w:pPr>
         <w:rPr>
           <w:rFonts w:ascii="Times New Roman" w:hAnsi="Times New Roman" w:cs="Times New Roman"/>
+          <w:sz w:val="26"/>
+          <w:szCs w:val="26"/>
+          <w:lang w:val="en-US"/>
+        </w:rPr>
+      </w:pPr>
+    </w:p>
+    <w:p>
+      <w:pPr>
+        <w:rPr>
+          <w:rFonts w:ascii="Times New Roman" w:hAnsi="Times New Roman" w:cs="Times New Roman"/>
+          <w:sz w:val="26"/>
+          <w:szCs w:val="26"/>
+          <w:lang w:val="en-US"/>
+        </w:rPr>
+      </w:pPr>
+      <w:r>
+        <w:rPr>
+          <w:rFonts w:ascii="Times New Roman" w:hAnsi="Times New Roman" w:cs="Times New Roman"/>
+          <w:sz w:val="26"/>
+          <w:szCs w:val="26"/>
+          <w:lang w:val="en-US"/>
+        </w:rPr>
+        <w:lastRenderedPageBreak/>
+        <w:t>Working with Git hub:</w:t>
+      </w:r>
+    </w:p>
+    <w:p>
+      <w:pPr>
+        <w:rPr>
+          <w:rFonts w:ascii="Times New Roman" w:hAnsi="Times New Roman" w:cs="Times New Roman"/>
+          <w:sz w:val="26"/>
+          <w:szCs w:val="26"/>
+          <w:lang w:val="en-US"/>
+        </w:rPr>
+      </w:pPr>
+      <w:r>
+        <w:rPr>
+          <w:rFonts w:ascii="Times New Roman" w:hAnsi="Times New Roman" w:cs="Times New Roman"/>
+          <w:sz w:val="26"/>
+          <w:szCs w:val="26"/>
+          <w:lang w:val="en-US"/>
+        </w:rPr>
+        <w:t>1.create repository</w:t>
+      </w:r>
+    </w:p>
+    <w:p>
+      <w:pPr>
+        <w:rPr>
+          <w:rFonts w:ascii="Times New Roman" w:hAnsi="Times New Roman" w:cs="Times New Roman"/>
+          <w:sz w:val="26"/>
+          <w:szCs w:val="26"/>
+          <w:lang w:val="en-US"/>
+        </w:rPr>
+      </w:pPr>
+      <w:r>
+        <w:rPr>
+          <w:rFonts w:ascii="Times New Roman" w:hAnsi="Times New Roman" w:cs="Times New Roman"/>
+          <w:sz w:val="26"/>
+          <w:szCs w:val="26"/>
+          <w:lang w:val="en-US"/>
+        </w:rPr>
+        <w:t>2.go to folder</w:t>
+      </w:r>
+    </w:p>
+    <w:p>
+      <w:pPr>
+        <w:rPr>
+          <w:rFonts w:ascii="Times New Roman" w:hAnsi="Times New Roman" w:cs="Times New Roman"/>
+          <w:sz w:val="26"/>
+          <w:szCs w:val="26"/>
+          <w:lang w:val="en-US"/>
+        </w:rPr>
+      </w:pPr>
+      <w:r>
+        <w:rPr>
+          <w:rFonts w:ascii="Times New Roman" w:hAnsi="Times New Roman" w:cs="Times New Roman"/>
+          <w:sz w:val="26"/>
+          <w:szCs w:val="26"/>
+          <w:lang w:val="en-US"/>
+        </w:rPr>
+        <w:t>3.cmd</w:t>
+      </w:r>
+    </w:p>
+    <w:p>
+      <w:pPr>
+        <w:rPr>
+          <w:rFonts w:ascii="Times New Roman" w:hAnsi="Times New Roman" w:cs="Times New Roman"/>
+          <w:sz w:val="26"/>
+          <w:szCs w:val="26"/>
+          <w:lang w:val="en-US"/>
+        </w:rPr>
+      </w:pPr>
+      <w:r>
+        <w:rPr>
+          <w:rFonts w:ascii="Times New Roman" w:hAnsi="Times New Roman" w:cs="Times New Roman"/>
+          <w:sz w:val="26"/>
+          <w:szCs w:val="26"/>
+          <w:lang w:val="en-US"/>
+        </w:rPr>
+        <w:t xml:space="preserve">4. git </w:t>
+      </w:r>
+      <w:proofErr w:type="gramStart"/>
+      <w:r>
+        <w:rPr>
+          <w:rFonts w:ascii="Times New Roman" w:hAnsi="Times New Roman" w:cs="Times New Roman"/>
+          <w:sz w:val="26"/>
+          <w:szCs w:val="26"/>
+          <w:lang w:val="en-US"/>
+        </w:rPr>
+        <w:t>add .</w:t>
+      </w:r>
+      <w:proofErr w:type="gramEnd"/>
+    </w:p>
+    <w:p>
+      <w:pPr>
+        <w:rPr>
+          <w:rFonts w:ascii="Times New Roman" w:hAnsi="Times New Roman" w:cs="Times New Roman"/>
+          <w:sz w:val="26"/>
+          <w:szCs w:val="26"/>
+          <w:lang w:val="en-US"/>
+        </w:rPr>
+      </w:pPr>
+      <w:r>
+        <w:rPr>
+          <w:rFonts w:ascii="Times New Roman" w:hAnsi="Times New Roman" w:cs="Times New Roman"/>
+          <w:sz w:val="26"/>
+          <w:szCs w:val="26"/>
+          <w:lang w:val="en-US"/>
+        </w:rPr>
+        <w:t xml:space="preserve">5. git commit -m </w:t>
+      </w:r>
+      <w:proofErr w:type="gramStart"/>
+      <w:r>
+        <w:rPr>
+          <w:rFonts w:ascii="Times New Roman" w:hAnsi="Times New Roman" w:cs="Times New Roman"/>
+          <w:sz w:val="26"/>
+          <w:szCs w:val="26"/>
+          <w:lang w:val="en-US"/>
+        </w:rPr>
+        <w:t>“  ”</w:t>
+      </w:r>
+      <w:proofErr w:type="gramEnd"/>
+    </w:p>
+    <w:p>
+      <w:pPr>
+        <w:pStyle w:val="HTMLPreformatted"/>
+        <w:rPr>
+          <w:rFonts w:ascii="Consolas" w:hAnsi="Consolas"/>
+          <w:color w:val="000000" w:themeColor="text1"/>
+          <w:sz w:val="21"/>
+          <w:szCs w:val="21"/>
+        </w:rPr>
+      </w:pPr>
+      <w:r>
+        <w:rPr>
+          <w:rFonts w:ascii="Times New Roman" w:hAnsi="Times New Roman" w:cs="Times New Roman"/>
+          <w:sz w:val="26"/>
+          <w:szCs w:val="26"/>
+          <w:lang w:val="en-US"/>
+        </w:rPr>
+        <w:t>6</w:t>
+      </w:r>
+      <w:r>
+        <w:rPr>
+          <w:rFonts w:ascii="Times New Roman" w:hAnsi="Times New Roman" w:cs="Times New Roman"/>
+          <w:color w:val="000000" w:themeColor="text1"/>
+          <w:sz w:val="26"/>
+          <w:szCs w:val="26"/>
+          <w:lang w:val="en-US"/>
+        </w:rPr>
+        <w:t>.</w:t>
+      </w:r>
+      <w:r>
+        <w:rPr>
+          <w:rStyle w:val="HTMLCode"/>
+          <w:rFonts w:ascii="Consolas" w:hAnsi="Consolas"/>
+          <w:color w:val="000000" w:themeColor="text1"/>
+          <w:sz w:val="21"/>
+          <w:szCs w:val="21"/>
+        </w:rPr>
+        <w:t xml:space="preserve"> </w:t>
+      </w:r>
+      <w:r>
+        <w:rPr>
+          <w:rStyle w:val="user-select-contain"/>
+          <w:rFonts w:ascii="Consolas" w:hAnsi="Consolas"/>
+          <w:color w:val="000000" w:themeColor="text1"/>
+          <w:sz w:val="21"/>
+          <w:szCs w:val="21"/>
+        </w:rPr>
+        <w:t>git branch -M main</w:t>
+      </w:r>
+    </w:p>
+    <w:p>
+      <w:pPr>
+        <w:pStyle w:val="HTMLPreformatted"/>
+        <w:rPr>
+          <w:rFonts w:ascii="Consolas" w:hAnsi="Consolas"/>
+          <w:color w:val="000000" w:themeColor="text1"/>
+          <w:sz w:val="21"/>
+          <w:szCs w:val="21"/>
+        </w:rPr>
+      </w:pPr>
+      <w:r>
+        <w:rPr>
+          <w:rStyle w:val="user-select-contain"/>
+          <w:rFonts w:ascii="Consolas" w:hAnsi="Consolas"/>
+          <w:color w:val="000000" w:themeColor="text1"/>
+          <w:sz w:val="21"/>
+          <w:szCs w:val="21"/>
+        </w:rPr>
+        <w:t xml:space="preserve">git remote add origin </w:t>
+      </w:r>
+      <w:proofErr w:type="gramStart"/>
+      <w:r>
+        <w:rPr>
+          <w:rStyle w:val="user-select-contain"/>
+          <w:rFonts w:ascii="Consolas" w:hAnsi="Consolas"/>
+          <w:color w:val="000000" w:themeColor="text1"/>
+          <w:sz w:val="21"/>
+          <w:szCs w:val="21"/>
+        </w:rPr>
+        <w:t>https://github.com/GnanaVarshita/Document.git</w:t>
+      </w:r>
+      <w:proofErr w:type="gramEnd"/>
+    </w:p>
+    <w:p>
+      <w:pPr>
+        <w:pStyle w:val="HTMLPreformatted"/>
+        <w:rPr>
+          <w:rFonts w:ascii="Consolas" w:hAnsi="Consolas"/>
+          <w:color w:val="000000" w:themeColor="text1"/>
+          <w:sz w:val="21"/>
+          <w:szCs w:val="21"/>
+        </w:rPr>
+      </w:pPr>
+      <w:r>
+        <w:rPr>
+          <w:rStyle w:val="user-select-contain"/>
+          <w:rFonts w:ascii="Consolas" w:hAnsi="Consolas"/>
+          <w:color w:val="000000" w:themeColor="text1"/>
+          <w:sz w:val="21"/>
+          <w:szCs w:val="21"/>
+        </w:rPr>
+        <w:t>git push -u origin main</w:t>
+      </w:r>
+    </w:p>
+    <w:p>
+      <w:pPr>
+        <w:rPr>
+          <w:rFonts w:ascii="Times New Roman" w:hAnsi="Times New Roman" w:cs="Times New Roman"/>
+          <w:color w:val="000000" w:themeColor="text1"/>
           <w:sz w:val="26"/>
           <w:szCs w:val="26"/>
           <w:lang w:val="en-US"/>
@@ -3680,6 +3932,11 @@
       <w:szCs w:val="20"/>
     </w:rPr>
   </w:style>
+  <w:style w:type="character" w:customStyle="1" w:styleId="user-select-contain">
+    <w:name w:val="user-select-contain"/>
+    <w:basedOn w:val="DefaultParagraphFont"/>
+    <w:rsid w:val="008919EB"/>
+  </w:style>
 </w:styles>
 </file>
 

</xml_diff>